<commit_message>
Modified the project folder structure and added lessons learnt in the Project Report.
</commit_message>
<xml_diff>
--- a/Project Report.docx
+++ b/Project Report.docx
@@ -124,7 +124,6 @@
         </w:rPr>
         <w:t>**E**</w:t>
       </w:r>
-      <w:proofErr w:type="spellStart"/>
       <w:r>
         <w:rPr>
           <w:rFonts w:ascii="Consolas" w:eastAsia="Times New Roman" w:hAnsi="Consolas" w:cs="Times New Roman"/>
@@ -132,57 +131,7 @@
           <w:sz w:val="21"/>
           <w:szCs w:val="21"/>
         </w:rPr>
-        <w:t>xtract</w:t>
-      </w:r>
-      <w:proofErr w:type="spellEnd"/>
-      <w:r>
-        <w:rPr>
-          <w:rFonts w:ascii="Consolas" w:eastAsia="Times New Roman" w:hAnsi="Consolas" w:cs="Times New Roman"/>
-          <w:color w:val="D4D4D4"/>
-          <w:sz w:val="21"/>
-          <w:szCs w:val="21"/>
-        </w:rPr>
-        <w:t xml:space="preserve">: your original data sources and how the data was formatted (CSV, JSON, </w:t>
-      </w:r>
-      <w:proofErr w:type="spellStart"/>
-      <w:r>
-        <w:rPr>
-          <w:rFonts w:ascii="Consolas" w:eastAsia="Times New Roman" w:hAnsi="Consolas" w:cs="Times New Roman"/>
-          <w:color w:val="D4D4D4"/>
-          <w:sz w:val="21"/>
-          <w:szCs w:val="21"/>
-        </w:rPr>
-        <w:t>pgAdmin</w:t>
-      </w:r>
-      <w:proofErr w:type="spellEnd"/>
-      <w:r>
-        <w:rPr>
-          <w:rFonts w:ascii="Consolas" w:eastAsia="Times New Roman" w:hAnsi="Consolas" w:cs="Times New Roman"/>
-          <w:color w:val="D4D4D4"/>
-          <w:sz w:val="21"/>
-          <w:szCs w:val="21"/>
-        </w:rPr>
-        <w:t xml:space="preserve"> 4, </w:t>
-      </w:r>
-      <w:proofErr w:type="spellStart"/>
-      <w:r>
-        <w:rPr>
-          <w:rFonts w:ascii="Consolas" w:eastAsia="Times New Roman" w:hAnsi="Consolas" w:cs="Times New Roman"/>
-          <w:color w:val="D4D4D4"/>
-          <w:sz w:val="21"/>
-          <w:szCs w:val="21"/>
-        </w:rPr>
-        <w:t>etc</w:t>
-      </w:r>
-      <w:proofErr w:type="spellEnd"/>
-      <w:r>
-        <w:rPr>
-          <w:rFonts w:ascii="Consolas" w:eastAsia="Times New Roman" w:hAnsi="Consolas" w:cs="Times New Roman"/>
-          <w:color w:val="D4D4D4"/>
-          <w:sz w:val="21"/>
-          <w:szCs w:val="21"/>
-        </w:rPr>
-        <w:t>).</w:t>
+        <w:t>xtract: your original data sources and how the data was formatted (CSV, JSON, pgAdmin 4, etc).</w:t>
       </w:r>
     </w:p>
     <w:p>
@@ -237,7 +186,6 @@
         </w:rPr>
         <w:t>**T**</w:t>
       </w:r>
-      <w:proofErr w:type="spellStart"/>
       <w:r>
         <w:rPr>
           <w:rFonts w:ascii="Consolas" w:eastAsia="Times New Roman" w:hAnsi="Consolas" w:cs="Times New Roman"/>
@@ -245,17 +193,7 @@
           <w:sz w:val="21"/>
           <w:szCs w:val="21"/>
         </w:rPr>
-        <w:t>ransform</w:t>
-      </w:r>
-      <w:proofErr w:type="spellEnd"/>
-      <w:r>
-        <w:rPr>
-          <w:rFonts w:ascii="Consolas" w:eastAsia="Times New Roman" w:hAnsi="Consolas" w:cs="Times New Roman"/>
-          <w:color w:val="D4D4D4"/>
-          <w:sz w:val="21"/>
-          <w:szCs w:val="21"/>
-        </w:rPr>
-        <w:t>: what data cleaning or transformation was required.</w:t>
+        <w:t>ransform: what data cleaning or transformation was required.</w:t>
       </w:r>
     </w:p>
     <w:p>
@@ -310,7 +248,6 @@
         </w:rPr>
         <w:t>**L**</w:t>
       </w:r>
-      <w:proofErr w:type="spellStart"/>
       <w:r>
         <w:rPr>
           <w:rFonts w:ascii="Consolas" w:eastAsia="Times New Roman" w:hAnsi="Consolas" w:cs="Times New Roman"/>
@@ -318,17 +255,7 @@
           <w:sz w:val="21"/>
           <w:szCs w:val="21"/>
         </w:rPr>
-        <w:t>oad</w:t>
-      </w:r>
-      <w:proofErr w:type="spellEnd"/>
-      <w:r>
-        <w:rPr>
-          <w:rFonts w:ascii="Consolas" w:eastAsia="Times New Roman" w:hAnsi="Consolas" w:cs="Times New Roman"/>
-          <w:color w:val="D4D4D4"/>
-          <w:sz w:val="21"/>
-          <w:szCs w:val="21"/>
-        </w:rPr>
-        <w:t>: the final database, tables/collections, and why this was chosen.</w:t>
+        <w:t>oad: the final database, tables/collections, and why this was chosen.</w:t>
       </w:r>
     </w:p>
     <w:p/>
@@ -686,59 +613,25 @@
           <w:shd w:val="clear" w:color="auto" w:fill="F8F8F8"/>
         </w:rPr>
       </w:pPr>
-      <w:proofErr w:type="gramStart"/>
-      <w:r>
-        <w:rPr>
-          <w:rFonts w:ascii="Arial" w:hAnsi="Arial" w:cs="Arial"/>
-          <w:color w:val="1D1C1D"/>
-          <w:sz w:val="23"/>
-          <w:szCs w:val="23"/>
-          <w:shd w:val="clear" w:color="auto" w:fill="F8F8F8"/>
-        </w:rPr>
-        <w:t>Both of the files</w:t>
-      </w:r>
-      <w:proofErr w:type="gramEnd"/>
-      <w:r>
-        <w:rPr>
-          <w:rFonts w:ascii="Arial" w:hAnsi="Arial" w:cs="Arial"/>
-          <w:color w:val="1D1C1D"/>
-          <w:sz w:val="23"/>
-          <w:szCs w:val="23"/>
-          <w:shd w:val="clear" w:color="auto" w:fill="F8F8F8"/>
-        </w:rPr>
-        <w:t xml:space="preserve"> were csv files.</w:t>
-      </w:r>
-      <w:r>
-        <w:rPr>
-          <w:rFonts w:ascii="Arial" w:hAnsi="Arial" w:cs="Arial"/>
-          <w:color w:val="1D1C1D"/>
-          <w:sz w:val="23"/>
-          <w:szCs w:val="23"/>
-          <w:shd w:val="clear" w:color="auto" w:fill="F8F8F8"/>
-        </w:rPr>
-        <w:t xml:space="preserve">  These files were read into our </w:t>
-      </w:r>
-      <w:proofErr w:type="spellStart"/>
-      <w:r>
-        <w:rPr>
-          <w:rFonts w:ascii="Arial" w:hAnsi="Arial" w:cs="Arial"/>
-          <w:color w:val="1D1C1D"/>
-          <w:sz w:val="23"/>
-          <w:szCs w:val="23"/>
-          <w:shd w:val="clear" w:color="auto" w:fill="F8F8F8"/>
-        </w:rPr>
-        <w:t>jupyter</w:t>
-      </w:r>
-      <w:proofErr w:type="spellEnd"/>
-      <w:r>
-        <w:rPr>
-          <w:rFonts w:ascii="Arial" w:hAnsi="Arial" w:cs="Arial"/>
-          <w:color w:val="1D1C1D"/>
-          <w:sz w:val="23"/>
-          <w:szCs w:val="23"/>
-          <w:shd w:val="clear" w:color="auto" w:fill="F8F8F8"/>
-        </w:rPr>
-        <w:t xml:space="preserve"> notebook.</w:t>
+      <w:r>
+        <w:rPr>
+          <w:rFonts w:ascii="Arial" w:hAnsi="Arial" w:cs="Arial"/>
+          <w:color w:val="1D1C1D"/>
+          <w:sz w:val="23"/>
+          <w:szCs w:val="23"/>
+          <w:shd w:val="clear" w:color="auto" w:fill="F8F8F8"/>
+        </w:rPr>
+        <w:t>Both of the files were csv files.</w:t>
+      </w:r>
+      <w:r>
+        <w:rPr>
+          <w:rFonts w:ascii="Arial" w:hAnsi="Arial" w:cs="Arial"/>
+          <w:color w:val="1D1C1D"/>
+          <w:sz w:val="23"/>
+          <w:szCs w:val="23"/>
+          <w:shd w:val="clear" w:color="auto" w:fill="F8F8F8"/>
+        </w:rPr>
+        <w:t xml:space="preserve">  These files were read into our jupyter notebook.</w:t>
       </w:r>
     </w:p>
     <w:p>
@@ -895,71 +788,15 @@
           <w:shd w:val="clear" w:color="auto" w:fill="F8F8F8"/>
         </w:rPr>
       </w:pPr>
-      <w:proofErr w:type="spellStart"/>
-      <w:r>
-        <w:rPr>
-          <w:rFonts w:ascii="Arial" w:hAnsi="Arial" w:cs="Arial"/>
-          <w:color w:val="1D1C1D"/>
-          <w:sz w:val="23"/>
-          <w:szCs w:val="23"/>
-          <w:shd w:val="clear" w:color="auto" w:fill="F8F8F8"/>
-        </w:rPr>
-        <w:t>countrydf</w:t>
-      </w:r>
-      <w:proofErr w:type="spellEnd"/>
-      <w:r>
-        <w:rPr>
-          <w:rFonts w:ascii="Arial" w:hAnsi="Arial" w:cs="Arial"/>
-          <w:color w:val="1D1C1D"/>
-          <w:sz w:val="23"/>
-          <w:szCs w:val="23"/>
-          <w:shd w:val="clear" w:color="auto" w:fill="F8F8F8"/>
-        </w:rPr>
-        <w:t xml:space="preserve">['Country'] = </w:t>
-      </w:r>
-      <w:proofErr w:type="spellStart"/>
-      <w:r>
-        <w:rPr>
-          <w:rFonts w:ascii="Arial" w:hAnsi="Arial" w:cs="Arial"/>
-          <w:color w:val="1D1C1D"/>
-          <w:sz w:val="23"/>
-          <w:szCs w:val="23"/>
-          <w:shd w:val="clear" w:color="auto" w:fill="F8F8F8"/>
-        </w:rPr>
-        <w:t>pd.core.strings.str_strip</w:t>
-      </w:r>
-      <w:proofErr w:type="spellEnd"/>
-      <w:r>
-        <w:rPr>
-          <w:rFonts w:ascii="Arial" w:hAnsi="Arial" w:cs="Arial"/>
-          <w:color w:val="1D1C1D"/>
-          <w:sz w:val="23"/>
-          <w:szCs w:val="23"/>
-          <w:shd w:val="clear" w:color="auto" w:fill="F8F8F8"/>
-        </w:rPr>
-        <w:t>(</w:t>
-      </w:r>
-      <w:proofErr w:type="spellStart"/>
-      <w:r>
-        <w:rPr>
-          <w:rFonts w:ascii="Arial" w:hAnsi="Arial" w:cs="Arial"/>
-          <w:color w:val="1D1C1D"/>
-          <w:sz w:val="23"/>
-          <w:szCs w:val="23"/>
-          <w:shd w:val="clear" w:color="auto" w:fill="F8F8F8"/>
-        </w:rPr>
-        <w:t>countrydf</w:t>
-      </w:r>
-      <w:proofErr w:type="spellEnd"/>
-      <w:r>
-        <w:rPr>
-          <w:rFonts w:ascii="Arial" w:hAnsi="Arial" w:cs="Arial"/>
-          <w:color w:val="1D1C1D"/>
-          <w:sz w:val="23"/>
-          <w:szCs w:val="23"/>
-          <w:shd w:val="clear" w:color="auto" w:fill="F8F8F8"/>
-        </w:rPr>
-        <w:t>['Country'])</w:t>
+      <w:r>
+        <w:rPr>
+          <w:rFonts w:ascii="Arial" w:hAnsi="Arial" w:cs="Arial"/>
+          <w:color w:val="1D1C1D"/>
+          <w:sz w:val="23"/>
+          <w:szCs w:val="23"/>
+          <w:shd w:val="clear" w:color="auto" w:fill="F8F8F8"/>
+        </w:rPr>
+        <w:t>countrydf['Country'] = pd.core.strings.str_strip(countrydf['Country'])</w:t>
       </w:r>
     </w:p>
     <w:p>
@@ -1011,29 +848,7 @@
           <w:szCs w:val="23"/>
           <w:shd w:val="clear" w:color="auto" w:fill="F8F8F8"/>
         </w:rPr>
-        <w:t xml:space="preserve"> the </w:t>
-      </w:r>
-      <w:proofErr w:type="spellStart"/>
-      <w:r>
-        <w:rPr>
-          <w:rFonts w:ascii="Arial" w:hAnsi="Arial" w:cs="Arial"/>
-          <w:color w:val="1D1C1D"/>
-          <w:sz w:val="23"/>
-          <w:szCs w:val="23"/>
-          <w:shd w:val="clear" w:color="auto" w:fill="F8F8F8"/>
-        </w:rPr>
-        <w:t>dataframe</w:t>
-      </w:r>
-      <w:proofErr w:type="spellEnd"/>
-      <w:r>
-        <w:rPr>
-          <w:rFonts w:ascii="Arial" w:hAnsi="Arial" w:cs="Arial"/>
-          <w:color w:val="1D1C1D"/>
-          <w:sz w:val="23"/>
-          <w:szCs w:val="23"/>
-          <w:shd w:val="clear" w:color="auto" w:fill="F8F8F8"/>
-        </w:rPr>
-        <w:t xml:space="preserve"> were renamed allowing the files to be merged and making the column headers more legible.  The following code was used:</w:t>
+        <w:t xml:space="preserve"> the dataframe were renamed allowing the files to be merged and making the column headers more legible.  The following code was used:</w:t>
       </w:r>
     </w:p>
     <w:p>
@@ -1047,8 +862,6 @@
           <w:shd w:val="clear" w:color="auto" w:fill="F8F8F8"/>
         </w:rPr>
       </w:pPr>
-      <w:proofErr w:type="spellStart"/>
-      <w:proofErr w:type="gramStart"/>
       <w:r>
         <w:rPr>
           <w:rFonts w:ascii="Arial" w:hAnsi="Arial" w:cs="Arial"/>
@@ -1058,128 +871,28 @@
           <w:shd w:val="clear" w:color="auto" w:fill="F8F8F8"/>
         </w:rPr>
         <w:lastRenderedPageBreak/>
-        <w:t>ecodf.rename</w:t>
-      </w:r>
-      <w:proofErr w:type="spellEnd"/>
-      <w:proofErr w:type="gramEnd"/>
-      <w:r>
-        <w:rPr>
-          <w:rFonts w:ascii="Arial" w:hAnsi="Arial" w:cs="Arial"/>
-          <w:color w:val="1D1C1D"/>
-          <w:sz w:val="23"/>
-          <w:szCs w:val="23"/>
-          <w:shd w:val="clear" w:color="auto" w:fill="F8F8F8"/>
-        </w:rPr>
-        <w:t>(columns={'</w:t>
-      </w:r>
-      <w:proofErr w:type="spellStart"/>
-      <w:r>
-        <w:rPr>
-          <w:rFonts w:ascii="Arial" w:hAnsi="Arial" w:cs="Arial"/>
-          <w:color w:val="1D1C1D"/>
-          <w:sz w:val="23"/>
-          <w:szCs w:val="23"/>
-          <w:shd w:val="clear" w:color="auto" w:fill="F8F8F8"/>
-        </w:rPr>
-        <w:t>countries':'Country','ECONOMIC</w:t>
-      </w:r>
-      <w:proofErr w:type="spellEnd"/>
-      <w:r>
-        <w:rPr>
-          <w:rFonts w:ascii="Arial" w:hAnsi="Arial" w:cs="Arial"/>
-          <w:color w:val="1D1C1D"/>
-          <w:sz w:val="23"/>
-          <w:szCs w:val="23"/>
-          <w:shd w:val="clear" w:color="auto" w:fill="F8F8F8"/>
-        </w:rPr>
-        <w:t xml:space="preserve"> </w:t>
-      </w:r>
-      <w:proofErr w:type="spellStart"/>
-      <w:r>
-        <w:rPr>
-          <w:rFonts w:ascii="Arial" w:hAnsi="Arial" w:cs="Arial"/>
-          <w:color w:val="1D1C1D"/>
-          <w:sz w:val="23"/>
-          <w:szCs w:val="23"/>
-          <w:shd w:val="clear" w:color="auto" w:fill="F8F8F8"/>
-        </w:rPr>
-        <w:t>FREEDOM':'Economic</w:t>
-      </w:r>
-      <w:proofErr w:type="spellEnd"/>
-      <w:r>
-        <w:rPr>
-          <w:rFonts w:ascii="Arial" w:hAnsi="Arial" w:cs="Arial"/>
-          <w:color w:val="1D1C1D"/>
-          <w:sz w:val="23"/>
-          <w:szCs w:val="23"/>
-          <w:shd w:val="clear" w:color="auto" w:fill="F8F8F8"/>
-        </w:rPr>
-        <w:t xml:space="preserve"> freedom', '1d_top_marg_tax_rate':'Top marginal tax rate', '4c_black_market': 'Black market'}, </w:t>
-      </w:r>
-      <w:proofErr w:type="spellStart"/>
-      <w:r>
-        <w:rPr>
-          <w:rFonts w:ascii="Arial" w:hAnsi="Arial" w:cs="Arial"/>
-          <w:color w:val="1D1C1D"/>
-          <w:sz w:val="23"/>
-          <w:szCs w:val="23"/>
-          <w:shd w:val="clear" w:color="auto" w:fill="F8F8F8"/>
-        </w:rPr>
-        <w:t>inplace</w:t>
-      </w:r>
-      <w:proofErr w:type="spellEnd"/>
-      <w:r>
-        <w:rPr>
-          <w:rFonts w:ascii="Arial" w:hAnsi="Arial" w:cs="Arial"/>
-          <w:color w:val="1D1C1D"/>
-          <w:sz w:val="23"/>
-          <w:szCs w:val="23"/>
-          <w:shd w:val="clear" w:color="auto" w:fill="F8F8F8"/>
-        </w:rPr>
-        <w:t>=True)</w:t>
-      </w:r>
-    </w:p>
-    <w:p>
-      <w:pPr>
-        <w:rPr>
-          <w:rFonts w:ascii="Arial" w:hAnsi="Arial" w:cs="Arial"/>
-          <w:color w:val="1D1C1D"/>
-          <w:sz w:val="23"/>
-          <w:szCs w:val="23"/>
-          <w:shd w:val="clear" w:color="auto" w:fill="F8F8F8"/>
-        </w:rPr>
-      </w:pPr>
-      <w:r>
-        <w:rPr>
-          <w:rFonts w:ascii="Arial" w:hAnsi="Arial" w:cs="Arial"/>
-          <w:color w:val="1D1C1D"/>
-          <w:sz w:val="23"/>
-          <w:szCs w:val="23"/>
-          <w:shd w:val="clear" w:color="auto" w:fill="F8F8F8"/>
-        </w:rPr>
-        <w:t xml:space="preserve">Several rows had missing data. To resolve </w:t>
-      </w:r>
-      <w:proofErr w:type="gramStart"/>
-      <w:r>
-        <w:rPr>
-          <w:rFonts w:ascii="Arial" w:hAnsi="Arial" w:cs="Arial"/>
-          <w:color w:val="1D1C1D"/>
-          <w:sz w:val="23"/>
-          <w:szCs w:val="23"/>
-          <w:shd w:val="clear" w:color="auto" w:fill="F8F8F8"/>
-        </w:rPr>
-        <w:t>this</w:t>
-      </w:r>
-      <w:proofErr w:type="gramEnd"/>
-      <w:r>
-        <w:rPr>
-          <w:rFonts w:ascii="Arial" w:hAnsi="Arial" w:cs="Arial"/>
-          <w:color w:val="1D1C1D"/>
-          <w:sz w:val="23"/>
-          <w:szCs w:val="23"/>
-          <w:shd w:val="clear" w:color="auto" w:fill="F8F8F8"/>
-        </w:rPr>
-        <w:t xml:space="preserve"> we selected the columns to be viewed for missing data.  The following code was used:</w:t>
+        <w:t>ecodf.rename(columns={'countries':'Country','ECONOMIC FREEDOM':'Economic freedom', '1d_top_marg_tax_rate':'Top marginal tax rate', '4c_black_market': 'Black market'}, inplace=True)</w:t>
+      </w:r>
+    </w:p>
+    <w:p>
+      <w:pPr>
+        <w:rPr>
+          <w:rFonts w:ascii="Arial" w:hAnsi="Arial" w:cs="Arial"/>
+          <w:color w:val="1D1C1D"/>
+          <w:sz w:val="23"/>
+          <w:szCs w:val="23"/>
+          <w:shd w:val="clear" w:color="auto" w:fill="F8F8F8"/>
+        </w:rPr>
+      </w:pPr>
+      <w:r>
+        <w:rPr>
+          <w:rFonts w:ascii="Arial" w:hAnsi="Arial" w:cs="Arial"/>
+          <w:color w:val="1D1C1D"/>
+          <w:sz w:val="23"/>
+          <w:szCs w:val="23"/>
+          <w:shd w:val="clear" w:color="auto" w:fill="F8F8F8"/>
+        </w:rPr>
+        <w:t>Several rows had missing data. To resolve this we selected the columns to be viewed for missing data.  The following code was used:</w:t>
       </w:r>
     </w:p>
     <w:p>
@@ -1193,83 +906,15 @@
           <w:shd w:val="clear" w:color="auto" w:fill="F8F8F8"/>
         </w:rPr>
       </w:pPr>
-      <w:proofErr w:type="spellStart"/>
-      <w:r>
-        <w:rPr>
-          <w:rFonts w:ascii="Arial" w:hAnsi="Arial" w:cs="Arial"/>
-          <w:color w:val="1D1C1D"/>
-          <w:sz w:val="23"/>
-          <w:szCs w:val="23"/>
-          <w:shd w:val="clear" w:color="auto" w:fill="F8F8F8"/>
-        </w:rPr>
-        <w:t>ecodf_copy</w:t>
-      </w:r>
-      <w:proofErr w:type="spellEnd"/>
-      <w:r>
-        <w:rPr>
-          <w:rFonts w:ascii="Arial" w:hAnsi="Arial" w:cs="Arial"/>
-          <w:color w:val="1D1C1D"/>
-          <w:sz w:val="23"/>
-          <w:szCs w:val="23"/>
-          <w:shd w:val="clear" w:color="auto" w:fill="F8F8F8"/>
-        </w:rPr>
-        <w:t xml:space="preserve"> = </w:t>
-      </w:r>
-      <w:proofErr w:type="spellStart"/>
-      <w:r>
-        <w:rPr>
-          <w:rFonts w:ascii="Arial" w:hAnsi="Arial" w:cs="Arial"/>
-          <w:color w:val="1D1C1D"/>
-          <w:sz w:val="23"/>
-          <w:szCs w:val="23"/>
-          <w:shd w:val="clear" w:color="auto" w:fill="F8F8F8"/>
-        </w:rPr>
-        <w:t>ecodf_</w:t>
-      </w:r>
-      <w:proofErr w:type="gramStart"/>
-      <w:r>
-        <w:rPr>
-          <w:rFonts w:ascii="Arial" w:hAnsi="Arial" w:cs="Arial"/>
-          <w:color w:val="1D1C1D"/>
-          <w:sz w:val="23"/>
-          <w:szCs w:val="23"/>
-          <w:shd w:val="clear" w:color="auto" w:fill="F8F8F8"/>
-        </w:rPr>
-        <w:t>copy.dropna</w:t>
-      </w:r>
-      <w:proofErr w:type="spellEnd"/>
-      <w:proofErr w:type="gramEnd"/>
-      <w:r>
-        <w:rPr>
-          <w:rFonts w:ascii="Arial" w:hAnsi="Arial" w:cs="Arial"/>
-          <w:color w:val="1D1C1D"/>
-          <w:sz w:val="23"/>
-          <w:szCs w:val="23"/>
-          <w:shd w:val="clear" w:color="auto" w:fill="F8F8F8"/>
-        </w:rPr>
-        <w:t>(subset=['year', 'Country', 'Economic freedom', '</w:t>
-      </w:r>
-      <w:proofErr w:type="spellStart"/>
-      <w:r>
-        <w:rPr>
-          <w:rFonts w:ascii="Arial" w:hAnsi="Arial" w:cs="Arial"/>
-          <w:color w:val="1D1C1D"/>
-          <w:sz w:val="23"/>
-          <w:szCs w:val="23"/>
-          <w:shd w:val="clear" w:color="auto" w:fill="F8F8F8"/>
-        </w:rPr>
-        <w:t>rank','Top</w:t>
-      </w:r>
-      <w:proofErr w:type="spellEnd"/>
-      <w:r>
-        <w:rPr>
-          <w:rFonts w:ascii="Arial" w:hAnsi="Arial" w:cs="Arial"/>
-          <w:color w:val="1D1C1D"/>
-          <w:sz w:val="23"/>
-          <w:szCs w:val="23"/>
-          <w:shd w:val="clear" w:color="auto" w:fill="F8F8F8"/>
-        </w:rPr>
-        <w:t xml:space="preserve"> marginal tax rate'])</w:t>
+      <w:r>
+        <w:rPr>
+          <w:rFonts w:ascii="Arial" w:hAnsi="Arial" w:cs="Arial"/>
+          <w:color w:val="1D1C1D"/>
+          <w:sz w:val="23"/>
+          <w:szCs w:val="23"/>
+          <w:shd w:val="clear" w:color="auto" w:fill="F8F8F8"/>
+        </w:rPr>
+        <w:t>ecodf_copy = ecodf_copy.dropna(subset=['year', 'Country', 'Economic freedom', 'rank','Top marginal tax rate'])</w:t>
       </w:r>
     </w:p>
     <w:p>
@@ -1312,21 +957,11 @@
     </w:p>
     <w:p>
       <w:r>
-        <w:t xml:space="preserve">The data that was extracted and transformed was moved to </w:t>
-      </w:r>
-      <w:proofErr w:type="spellStart"/>
-      <w:r>
-        <w:t>postgres</w:t>
-      </w:r>
-      <w:proofErr w:type="spellEnd"/>
-      <w:r>
-        <w:t xml:space="preserve"> database. A new database called as </w:t>
-      </w:r>
-      <w:proofErr w:type="spellStart"/>
+        <w:t xml:space="preserve">The data that was extracted and transformed was moved to postgres database. A new database called as </w:t>
+      </w:r>
       <w:r>
         <w:t>db_world_economy</w:t>
       </w:r>
-      <w:proofErr w:type="spellEnd"/>
       <w:r>
         <w:t xml:space="preserve"> was created in local Postgres database. </w:t>
       </w:r>
@@ -1334,36 +969,7 @@
     <w:p/>
     <w:p>
       <w:r>
-        <w:t xml:space="preserve">For connecting to the database from Python, I utilized the SQL Alchemy module. The configuration parameters for the </w:t>
-      </w:r>
-      <w:proofErr w:type="spellStart"/>
-      <w:r>
-        <w:t>postgres</w:t>
-      </w:r>
-      <w:proofErr w:type="spellEnd"/>
-      <w:r>
-        <w:t xml:space="preserve"> database was stored in a local configuration file which was not checked in into </w:t>
-      </w:r>
-      <w:proofErr w:type="spellStart"/>
-      <w:r>
-        <w:t>Github</w:t>
-      </w:r>
-      <w:proofErr w:type="spellEnd"/>
-      <w:r>
-        <w:t xml:space="preserve"> </w:t>
-      </w:r>
-      <w:proofErr w:type="gramStart"/>
-      <w:r>
-        <w:t>using .</w:t>
-      </w:r>
-      <w:proofErr w:type="spellStart"/>
-      <w:r>
-        <w:t>gitignore</w:t>
-      </w:r>
-      <w:proofErr w:type="spellEnd"/>
-      <w:proofErr w:type="gramEnd"/>
-      <w:r>
-        <w:t xml:space="preserve">. </w:t>
+        <w:t xml:space="preserve">For connecting to the database from Python, I utilized the SQL Alchemy module. The configuration parameters for the postgres database was stored in a local configuration file which was not checked in into Github using .gitignore. </w:t>
       </w:r>
     </w:p>
     <w:p/>
@@ -1403,8 +1009,6 @@
       </w:r>
       <w:r>
         <w:tab/>
-      </w:r>
-      <w:r>
         <w:t xml:space="preserve">SERIAL             </w:t>
       </w:r>
       <w:r>
@@ -1412,8 +1016,6 @@
       </w:r>
       <w:r>
         <w:tab/>
-      </w:r>
-      <w:r>
         <w:t>PRIMARY KEY,</w:t>
       </w:r>
     </w:p>
@@ -1433,19 +1035,10 @@
       </w:r>
       <w:r>
         <w:tab/>
-      </w:r>
-      <w:proofErr w:type="gramStart"/>
-      <w:r>
-        <w:t>VARCHAR(</w:t>
-      </w:r>
-      <w:proofErr w:type="gramEnd"/>
-      <w:r>
-        <w:t xml:space="preserve">100)       </w:t>
+        <w:t xml:space="preserve">VARCHAR(100)       </w:t>
       </w:r>
       <w:r>
         <w:tab/>
-      </w:r>
-      <w:r>
         <w:t>UNIQUE,</w:t>
       </w:r>
     </w:p>
@@ -1465,8 +1058,6 @@
       </w:r>
       <w:r>
         <w:tab/>
-      </w:r>
-      <w:r>
         <w:t xml:space="preserve">INTEGER, </w:t>
       </w:r>
     </w:p>
@@ -1486,8 +1077,6 @@
       </w:r>
       <w:r>
         <w:tab/>
-      </w:r>
-      <w:r>
         <w:t>INTEGER,</w:t>
       </w:r>
     </w:p>
@@ -1504,8 +1093,6 @@
       </w:r>
       <w:r>
         <w:tab/>
-      </w:r>
-      <w:r>
         <w:t>FLOAT</w:t>
       </w:r>
     </w:p>
@@ -1518,18 +1105,10 @@
         </w:numPr>
       </w:pPr>
       <w:r>
-        <w:t>COUNTRY_ECONOMIC_</w:t>
-      </w:r>
-      <w:proofErr w:type="gramStart"/>
-      <w:r>
-        <w:t>DATA</w:t>
-      </w:r>
-      <w:r>
-        <w:t xml:space="preserve"> :</w:t>
-      </w:r>
-      <w:proofErr w:type="gramEnd"/>
-      <w:r>
-        <w:t xml:space="preserve"> This table holds the actual economic data for individual country over the period of years. The following data was captured in this table.</w:t>
+        <w:t>COUNTRY_ECONOMIC_DATA</w:t>
+      </w:r>
+      <w:r>
+        <w:t xml:space="preserve"> : This table holds the actual economic data for individual country over the period of years. The following data was captured in this table.</w:t>
       </w:r>
     </w:p>
     <w:p>
@@ -1548,8 +1127,6 @@
       </w:r>
       <w:r>
         <w:tab/>
-      </w:r>
-      <w:r>
         <w:t xml:space="preserve">SERIAL             </w:t>
       </w:r>
       <w:r>
@@ -1557,8 +1134,6 @@
       </w:r>
       <w:r>
         <w:tab/>
-      </w:r>
-      <w:r>
         <w:t>PRIMARY KEY,</w:t>
       </w:r>
     </w:p>
@@ -1575,8 +1150,6 @@
       </w:r>
       <w:r>
         <w:tab/>
-      </w:r>
-      <w:r>
         <w:t xml:space="preserve">INTEGER            </w:t>
       </w:r>
       <w:r>
@@ -1584,8 +1157,6 @@
       </w:r>
       <w:r>
         <w:tab/>
-      </w:r>
-      <w:r>
         <w:t>REFERENCES COUNTRIES(ID),</w:t>
       </w:r>
     </w:p>
@@ -1617,8 +1188,6 @@
       </w:r>
       <w:r>
         <w:tab/>
-      </w:r>
-      <w:r>
         <w:t>INTEGER,</w:t>
       </w:r>
     </w:p>
@@ -1635,8 +1204,6 @@
       </w:r>
       <w:r>
         <w:tab/>
-      </w:r>
-      <w:r>
         <w:t>FLOAT,</w:t>
       </w:r>
     </w:p>
@@ -1653,8 +1220,6 @@
       </w:r>
       <w:r>
         <w:tab/>
-      </w:r>
-      <w:r>
         <w:t>FLOAT</w:t>
       </w:r>
     </w:p>
@@ -1672,23 +1237,7 @@
     <w:p>
       <w:r>
         <w:lastRenderedPageBreak/>
-        <w:t xml:space="preserve">The utility then iterated through each </w:t>
-      </w:r>
-      <w:proofErr w:type="spellStart"/>
-      <w:r>
-        <w:t>dataframe</w:t>
-      </w:r>
-      <w:proofErr w:type="spellEnd"/>
-      <w:r>
-        <w:t xml:space="preserve"> and extracted the data needed for insertion into the tables. Then </w:t>
-      </w:r>
-      <w:proofErr w:type="gramStart"/>
-      <w:r>
-        <w:t>a</w:t>
-      </w:r>
-      <w:proofErr w:type="gramEnd"/>
-      <w:r>
-        <w:t xml:space="preserve"> insert into the table was attempted. If the insert failed, the exception was caught and reported, and next row was picked up for processing. The utility kept track of the counts of various record statistics like </w:t>
+        <w:t xml:space="preserve">The utility then iterated through each dataframe and extracted the data needed for insertion into the tables. Then a insert into the table was attempted. If the insert failed, the exception was caught and reported, and next row was picked up for processing. The utility kept track of the counts of various record statistics like </w:t>
       </w:r>
     </w:p>
     <w:p>
@@ -1699,8 +1248,6 @@
           <w:numId w:val="2"/>
         </w:numPr>
       </w:pPr>
-      <w:bookmarkStart w:id="0" w:name="_GoBack"/>
-      <w:bookmarkEnd w:id="0"/>
       <w:r>
         <w:t>Total records processed</w:t>
       </w:r>
@@ -1733,18 +1280,38 @@
       <w:r>
         <w:t xml:space="preserve">After the data was inserted the data was committed into the table. </w:t>
       </w:r>
-    </w:p>
-    <w:p>
-      <w:r>
-        <w:t xml:space="preserve">After data loading was done, the data in the tables and the data in the </w:t>
-      </w:r>
-      <w:proofErr w:type="spellStart"/>
-      <w:r>
-        <w:t>dataframe</w:t>
-      </w:r>
-      <w:proofErr w:type="spellEnd"/>
-      <w:r>
-        <w:t xml:space="preserve"> were validated to ensure that no records were ignored in processing.</w:t>
+      <w:r>
+        <w:t xml:space="preserve"> </w:t>
+      </w:r>
+    </w:p>
+    <w:p>
+      <w:r>
+        <w:t xml:space="preserve">One of the tests that I did was to load the data repeatedly. The expectation was that the data load would be successful first time but should fail with IntegrityException next time around because of the unique key constraint on the COUNTRIES table. I could not catch the </w:t>
+      </w:r>
+      <w:r>
+        <w:t>IntegrityException</w:t>
+      </w:r>
+      <w:r>
+        <w:t xml:space="preserve"> in my exception block as I kept trying to catch PSYCOPG2 </w:t>
+      </w:r>
+      <w:r>
+        <w:t xml:space="preserve">IntegrityException </w:t>
+      </w:r>
+      <w:r>
+        <w:t xml:space="preserve"> Exception. I learnt that the exception that was being thrown was from SQLAlchemy. I was able to successfully process the exception when I imported the </w:t>
+      </w:r>
+      <w:r>
+        <w:t>IntegrityException</w:t>
+      </w:r>
+      <w:r>
+        <w:t xml:space="preserve"> from SQLAchemy.</w:t>
+      </w:r>
+    </w:p>
+    <w:p>
+      <w:bookmarkStart w:id="0" w:name="_GoBack"/>
+      <w:bookmarkEnd w:id="0"/>
+      <w:r>
+        <w:t>After data loading was done, the data in the tables and the data in the dataframe were validated to ensure that no records were ignored in processing.</w:t>
       </w:r>
     </w:p>
     <w:sectPr>

</xml_diff>